<commit_message>
add lab 11 alg
</commit_message>
<xml_diff>
--- a/Бази даних/Драч_ЛР№1_Звіт.docx
+++ b/Бази даних/Драч_ЛР№1_Звіт.docx
@@ -1105,7 +1105,6 @@
         <w:rPr>
           <w:sz w:val="28"/>
           <w:szCs w:val="28"/>
-          <w:lang w:val="ru-RU"/>
         </w:rPr>
       </w:pPr>
       <w:r>
@@ -1155,7 +1154,6 @@
         <w:rPr>
           <w:sz w:val="28"/>
           <w:szCs w:val="28"/>
-          <w:lang w:val="ru-RU"/>
         </w:rPr>
       </w:pPr>
       <w:r>
@@ -1266,7 +1264,73 @@
           <w:szCs w:val="28"/>
           <w:lang w:val="uk-UA"/>
         </w:rPr>
-        <w:t>5 Створи</w:t>
+        <w:t>5 Створив нову модель та збер</w:t>
+      </w:r>
+      <w:r>
+        <w:rPr>
+          <w:sz w:val="28"/>
+          <w:szCs w:val="28"/>
+          <w:lang w:val="uk-UA"/>
+        </w:rPr>
+        <w:t xml:space="preserve">іг </w:t>
+      </w:r>
+      <w:r>
+        <w:rPr>
+          <w:sz w:val="28"/>
+          <w:szCs w:val="28"/>
+          <w:lang w:val="uk-UA"/>
+        </w:rPr>
+        <w:t>її у власну папку під ім’ям</w:t>
+      </w:r>
+      <w:r>
+        <w:rPr>
+          <w:sz w:val="28"/>
+          <w:szCs w:val="28"/>
+          <w:lang w:val="uk-UA"/>
+        </w:rPr>
+        <w:t xml:space="preserve"> </w:t>
+      </w:r>
+      <w:r>
+        <w:rPr>
+          <w:sz w:val="28"/>
+          <w:szCs w:val="28"/>
+          <w:lang w:val="uk-UA"/>
+        </w:rPr>
+        <w:t>Модель1_2_</w:t>
+      </w:r>
+      <w:r>
+        <w:rPr>
+          <w:sz w:val="28"/>
+          <w:szCs w:val="28"/>
+          <w:lang w:val="uk-UA"/>
+        </w:rPr>
+        <w:t>Драч</w:t>
+      </w:r>
+      <w:r>
+        <w:rPr>
+          <w:sz w:val="28"/>
+          <w:szCs w:val="28"/>
+          <w:lang w:val="uk-UA"/>
+        </w:rPr>
+        <w:t>.</w:t>
+      </w:r>
+    </w:p>
+    <w:p>
+      <w:pPr>
+        <w:spacing w:after="0"/>
+        <w:rPr>
+          <w:sz w:val="28"/>
+          <w:szCs w:val="28"/>
+          <w:lang w:val="uk-UA"/>
+        </w:rPr>
+      </w:pPr>
+      <w:r>
+        <w:rPr>
+          <w:sz w:val="28"/>
+          <w:szCs w:val="28"/>
+          <w:lang w:val="uk-UA"/>
+        </w:rPr>
+        <w:t>6 Перетвори</w:t>
       </w:r>
       <w:r>
         <w:rPr>
@@ -1282,23 +1346,7 @@
           <w:szCs w:val="28"/>
           <w:lang w:val="uk-UA"/>
         </w:rPr>
-        <w:t xml:space="preserve"> нову модель та збер</w:t>
-      </w:r>
-      <w:r>
-        <w:rPr>
-          <w:sz w:val="28"/>
-          <w:szCs w:val="28"/>
-          <w:lang w:val="uk-UA"/>
-        </w:rPr>
-        <w:t xml:space="preserve">іг </w:t>
-      </w:r>
-      <w:r>
-        <w:rPr>
-          <w:sz w:val="28"/>
-          <w:szCs w:val="28"/>
-          <w:lang w:val="uk-UA"/>
-        </w:rPr>
-        <w:t>її у власну папку під ім’ям</w:t>
+        <w:t xml:space="preserve"> схему даних в EER – діаграму згідно стандарту IDEF1X. Для діаграм використовуються позначення за</w:t>
       </w:r>
       <w:r>
         <w:rPr>
@@ -1314,58 +1362,18 @@
           <w:szCs w:val="28"/>
           <w:lang w:val="uk-UA"/>
         </w:rPr>
-        <w:t>Модель1_2_</w:t>
-      </w:r>
-      <w:r>
-        <w:rPr>
-          <w:sz w:val="28"/>
-          <w:szCs w:val="28"/>
-          <w:lang w:val="uk-UA"/>
-        </w:rPr>
-        <w:t>Драч</w:t>
-      </w:r>
-      <w:r>
-        <w:rPr>
-          <w:sz w:val="28"/>
-          <w:szCs w:val="28"/>
-          <w:lang w:val="uk-UA"/>
-        </w:rPr>
-        <w:t>.</w:t>
-      </w:r>
-    </w:p>
-    <w:p>
-      <w:pPr>
-        <w:spacing w:after="0"/>
-        <w:rPr>
-          <w:sz w:val="28"/>
-          <w:szCs w:val="28"/>
-          <w:lang w:val="uk-UA"/>
-        </w:rPr>
-      </w:pPr>
-      <w:r>
-        <w:rPr>
-          <w:sz w:val="28"/>
-          <w:szCs w:val="28"/>
-          <w:lang w:val="uk-UA"/>
-        </w:rPr>
-        <w:t>6 Перетвори</w:t>
-      </w:r>
-      <w:r>
-        <w:rPr>
-          <w:sz w:val="28"/>
-          <w:szCs w:val="28"/>
-          <w:lang w:val="uk-UA"/>
-        </w:rPr>
-        <w:t>в</w:t>
-      </w:r>
-      <w:r>
-        <w:rPr>
-          <w:sz w:val="28"/>
-          <w:szCs w:val="28"/>
-          <w:lang w:val="uk-UA"/>
-        </w:rPr>
-        <w:t xml:space="preserve"> схему даних в EER – діаграму згідно стандарту IDEF1X. Для діаграм використовуються позначення за</w:t>
-      </w:r>
+        <w:t xml:space="preserve">замовчуванням </w:t>
+      </w:r>
+      <w:proofErr w:type="spellStart"/>
+      <w:r>
+        <w:rPr>
+          <w:sz w:val="28"/>
+          <w:szCs w:val="28"/>
+          <w:lang w:val="uk-UA"/>
+        </w:rPr>
+        <w:t>MySQL</w:t>
+      </w:r>
+      <w:proofErr w:type="spellEnd"/>
       <w:r>
         <w:rPr>
           <w:sz w:val="28"/>
@@ -1374,22 +1382,50 @@
         </w:rPr>
         <w:t xml:space="preserve"> </w:t>
       </w:r>
-      <w:r>
-        <w:rPr>
-          <w:sz w:val="28"/>
-          <w:szCs w:val="28"/>
-          <w:lang w:val="uk-UA"/>
-        </w:rPr>
-        <w:t xml:space="preserve">замовчуванням </w:t>
-      </w:r>
-      <w:proofErr w:type="spellStart"/>
-      <w:r>
-        <w:rPr>
-          <w:sz w:val="28"/>
-          <w:szCs w:val="28"/>
-          <w:lang w:val="uk-UA"/>
-        </w:rPr>
-        <w:t>MySQL</w:t>
+      <w:proofErr w:type="spellStart"/>
+      <w:r>
+        <w:rPr>
+          <w:sz w:val="28"/>
+          <w:szCs w:val="28"/>
+          <w:lang w:val="uk-UA"/>
+        </w:rPr>
+        <w:t>Workbench</w:t>
+      </w:r>
+      <w:proofErr w:type="spellEnd"/>
+      <w:r>
+        <w:rPr>
+          <w:sz w:val="28"/>
+          <w:szCs w:val="28"/>
+          <w:lang w:val="uk-UA"/>
+        </w:rPr>
+        <w:t xml:space="preserve">, щоб змінити в </w:t>
+      </w:r>
+      <w:proofErr w:type="spellStart"/>
+      <w:r>
+        <w:rPr>
+          <w:sz w:val="28"/>
+          <w:szCs w:val="28"/>
+          <w:lang w:val="uk-UA"/>
+        </w:rPr>
+        <w:t>Model</w:t>
+      </w:r>
+      <w:proofErr w:type="spellEnd"/>
+      <w:r>
+        <w:rPr>
+          <w:sz w:val="28"/>
+          <w:szCs w:val="28"/>
+          <w:lang w:val="uk-UA"/>
+        </w:rPr>
+        <w:t xml:space="preserve"> / </w:t>
+      </w:r>
+      <w:proofErr w:type="spellStart"/>
+      <w:r>
+        <w:rPr>
+          <w:sz w:val="28"/>
+          <w:szCs w:val="28"/>
+          <w:lang w:val="uk-UA"/>
+        </w:rPr>
+        <w:t>Object</w:t>
       </w:r>
       <w:proofErr w:type="spellEnd"/>
       <w:r>
@@ -1407,60 +1443,6 @@
           <w:szCs w:val="28"/>
           <w:lang w:val="uk-UA"/>
         </w:rPr>
-        <w:t>Workbench</w:t>
-      </w:r>
-      <w:proofErr w:type="spellEnd"/>
-      <w:r>
-        <w:rPr>
-          <w:sz w:val="28"/>
-          <w:szCs w:val="28"/>
-          <w:lang w:val="uk-UA"/>
-        </w:rPr>
-        <w:t xml:space="preserve">, щоб змінити в </w:t>
-      </w:r>
-      <w:proofErr w:type="spellStart"/>
-      <w:r>
-        <w:rPr>
-          <w:sz w:val="28"/>
-          <w:szCs w:val="28"/>
-          <w:lang w:val="uk-UA"/>
-        </w:rPr>
-        <w:t>Model</w:t>
-      </w:r>
-      <w:proofErr w:type="spellEnd"/>
-      <w:r>
-        <w:rPr>
-          <w:sz w:val="28"/>
-          <w:szCs w:val="28"/>
-          <w:lang w:val="uk-UA"/>
-        </w:rPr>
-        <w:t xml:space="preserve"> / </w:t>
-      </w:r>
-      <w:proofErr w:type="spellStart"/>
-      <w:r>
-        <w:rPr>
-          <w:sz w:val="28"/>
-          <w:szCs w:val="28"/>
-          <w:lang w:val="uk-UA"/>
-        </w:rPr>
-        <w:t>Object</w:t>
-      </w:r>
-      <w:proofErr w:type="spellEnd"/>
-      <w:r>
-        <w:rPr>
-          <w:sz w:val="28"/>
-          <w:szCs w:val="28"/>
-          <w:lang w:val="uk-UA"/>
-        </w:rPr>
-        <w:t xml:space="preserve"> </w:t>
-      </w:r>
-      <w:proofErr w:type="spellStart"/>
-      <w:r>
-        <w:rPr>
-          <w:sz w:val="28"/>
-          <w:szCs w:val="28"/>
-          <w:lang w:val="uk-UA"/>
-        </w:rPr>
         <w:t>Notation</w:t>
       </w:r>
       <w:proofErr w:type="spellEnd"/>
@@ -1541,7 +1523,7 @@
         <w:rPr>
           <w:sz w:val="28"/>
           <w:szCs w:val="28"/>
-          <w:lang w:val="en-US"/>
+          <w:lang w:val="uk-UA"/>
         </w:rPr>
       </w:pPr>
       <w:r>
@@ -1549,10 +1531,10 @@
           <w:noProof/>
         </w:rPr>
         <w:drawing>
-          <wp:inline distT="0" distB="0" distL="0" distR="0" wp14:anchorId="3547EE98" wp14:editId="34DAD5CE">
-            <wp:extent cx="6645910" cy="3886200"/>
-            <wp:effectExtent l="0" t="0" r="2540" b="0"/>
-            <wp:docPr id="3" name="Рисунок 3"/>
+          <wp:inline distT="0" distB="0" distL="0" distR="0" wp14:anchorId="2C280B79" wp14:editId="1EA1F97A">
+            <wp:extent cx="6645910" cy="4490720"/>
+            <wp:effectExtent l="0" t="0" r="2540" b="5080"/>
+            <wp:docPr id="4" name="Рисунок 4"/>
             <wp:cNvGraphicFramePr>
               <a:graphicFrameLocks xmlns:a="http://schemas.openxmlformats.org/drawingml/2006/main" noChangeAspect="1"/>
             </wp:cNvGraphicFramePr>
@@ -1572,7 +1554,7 @@
                   <pic:spPr>
                     <a:xfrm>
                       <a:off x="0" y="0"/>
-                      <a:ext cx="6645910" cy="3886200"/>
+                      <a:ext cx="6645910" cy="4490720"/>
                     </a:xfrm>
                     <a:prstGeom prst="rect">
                       <a:avLst/>
@@ -1591,25 +1573,22 @@
         <w:rPr>
           <w:sz w:val="28"/>
           <w:szCs w:val="28"/>
-          <w:lang w:val="en-US"/>
-        </w:rPr>
-      </w:pPr>
-    </w:p>
-    <w:p>
-      <w:pPr>
-        <w:spacing w:after="0"/>
-        <w:rPr>
-          <w:sz w:val="28"/>
-          <w:szCs w:val="28"/>
-          <w:lang w:val="ru-RU"/>
-        </w:rPr>
-      </w:pPr>
-      <w:proofErr w:type="spellStart"/>
-      <w:r>
-        <w:rPr>
-          <w:sz w:val="28"/>
-          <w:szCs w:val="28"/>
-          <w:lang w:val="ru-RU"/>
+        </w:rPr>
+      </w:pPr>
+    </w:p>
+    <w:p>
+      <w:pPr>
+        <w:spacing w:after="0"/>
+        <w:rPr>
+          <w:sz w:val="28"/>
+          <w:szCs w:val="28"/>
+        </w:rPr>
+      </w:pPr>
+      <w:proofErr w:type="spellStart"/>
+      <w:r>
+        <w:rPr>
+          <w:sz w:val="28"/>
+          <w:szCs w:val="28"/>
         </w:rPr>
         <w:t>Контрольні</w:t>
       </w:r>
@@ -1618,7 +1597,6 @@
         <w:rPr>
           <w:sz w:val="28"/>
           <w:szCs w:val="28"/>
-          <w:lang w:val="ru-RU"/>
         </w:rPr>
         <w:t xml:space="preserve"> </w:t>
       </w:r>
@@ -1627,7 +1605,6 @@
         <w:rPr>
           <w:sz w:val="28"/>
           <w:szCs w:val="28"/>
-          <w:lang w:val="ru-RU"/>
         </w:rPr>
         <w:t>запитання</w:t>
       </w:r>
@@ -1636,7 +1613,6 @@
         <w:rPr>
           <w:sz w:val="28"/>
           <w:szCs w:val="28"/>
-          <w:lang w:val="ru-RU"/>
         </w:rPr>
         <w:t>:</w:t>
       </w:r>
@@ -1647,14 +1623,12 @@
         <w:rPr>
           <w:sz w:val="28"/>
           <w:szCs w:val="28"/>
-          <w:lang w:val="ru-RU"/>
-        </w:rPr>
-      </w:pPr>
-      <w:r>
-        <w:rPr>
-          <w:sz w:val="28"/>
-          <w:szCs w:val="28"/>
-          <w:lang w:val="ru-RU"/>
+        </w:rPr>
+      </w:pPr>
+      <w:r>
+        <w:rPr>
+          <w:sz w:val="28"/>
+          <w:szCs w:val="28"/>
         </w:rPr>
         <w:t xml:space="preserve">1. В </w:t>
       </w:r>
@@ -1663,7 +1637,6 @@
         <w:rPr>
           <w:sz w:val="28"/>
           <w:szCs w:val="28"/>
-          <w:lang w:val="ru-RU"/>
         </w:rPr>
         <w:t>яких</w:t>
       </w:r>
@@ -1672,7 +1645,6 @@
         <w:rPr>
           <w:sz w:val="28"/>
           <w:szCs w:val="28"/>
-          <w:lang w:val="ru-RU"/>
         </w:rPr>
         <w:t xml:space="preserve"> </w:t>
       </w:r>
@@ -1681,7 +1653,6 @@
         <w:rPr>
           <w:sz w:val="28"/>
           <w:szCs w:val="28"/>
-          <w:lang w:val="ru-RU"/>
         </w:rPr>
         <w:t>випадках</w:t>
       </w:r>
@@ -1690,7 +1661,6 @@
         <w:rPr>
           <w:sz w:val="28"/>
           <w:szCs w:val="28"/>
-          <w:lang w:val="ru-RU"/>
         </w:rPr>
         <w:t xml:space="preserve"> </w:t>
       </w:r>
@@ -1699,7 +1669,6 @@
         <w:rPr>
           <w:sz w:val="28"/>
           <w:szCs w:val="28"/>
-          <w:lang w:val="ru-RU"/>
         </w:rPr>
         <w:t>використовують</w:t>
       </w:r>
@@ -1708,7 +1677,6 @@
         <w:rPr>
           <w:sz w:val="28"/>
           <w:szCs w:val="28"/>
-          <w:lang w:val="ru-RU"/>
         </w:rPr>
         <w:t xml:space="preserve"> </w:t>
       </w:r>
@@ -1717,7 +1685,6 @@
         <w:rPr>
           <w:sz w:val="28"/>
           <w:szCs w:val="28"/>
-          <w:lang w:val="ru-RU"/>
         </w:rPr>
         <w:t>асоціативну</w:t>
       </w:r>
@@ -1726,7 +1693,6 @@
         <w:rPr>
           <w:sz w:val="28"/>
           <w:szCs w:val="28"/>
-          <w:lang w:val="ru-RU"/>
         </w:rPr>
         <w:t xml:space="preserve"> </w:t>
       </w:r>
@@ -1735,7 +1701,6 @@
         <w:rPr>
           <w:sz w:val="28"/>
           <w:szCs w:val="28"/>
-          <w:lang w:val="ru-RU"/>
         </w:rPr>
         <w:t>сутність</w:t>
       </w:r>
@@ -1744,7 +1709,6 @@
         <w:rPr>
           <w:sz w:val="28"/>
           <w:szCs w:val="28"/>
-          <w:lang w:val="ru-RU"/>
         </w:rPr>
         <w:t>?</w:t>
       </w:r>
@@ -1762,7 +1726,6 @@
         <w:rPr>
           <w:sz w:val="28"/>
           <w:szCs w:val="28"/>
-          <w:lang w:val="ru-RU"/>
         </w:rPr>
         <w:t xml:space="preserve">– </w:t>
       </w:r>
@@ -1771,7 +1734,6 @@
         <w:rPr>
           <w:sz w:val="28"/>
           <w:szCs w:val="28"/>
-          <w:lang w:val="ru-RU"/>
         </w:rPr>
         <w:t>Асоціативну</w:t>
       </w:r>
@@ -1780,7 +1742,6 @@
         <w:rPr>
           <w:sz w:val="28"/>
           <w:szCs w:val="28"/>
-          <w:lang w:val="ru-RU"/>
         </w:rPr>
         <w:t xml:space="preserve"> </w:t>
       </w:r>
@@ -1789,7 +1750,6 @@
         <w:rPr>
           <w:sz w:val="28"/>
           <w:szCs w:val="28"/>
-          <w:lang w:val="ru-RU"/>
         </w:rPr>
         <w:t>сутність</w:t>
       </w:r>
@@ -1798,7 +1758,6 @@
         <w:rPr>
           <w:sz w:val="28"/>
           <w:szCs w:val="28"/>
-          <w:lang w:val="ru-RU"/>
         </w:rPr>
         <w:t xml:space="preserve"> </w:t>
       </w:r>
@@ -1807,7 +1766,6 @@
         <w:rPr>
           <w:sz w:val="28"/>
           <w:szCs w:val="28"/>
-          <w:lang w:val="ru-RU"/>
         </w:rPr>
         <w:t>використовують</w:t>
       </w:r>
@@ -1816,7 +1774,6 @@
         <w:rPr>
           <w:sz w:val="28"/>
           <w:szCs w:val="28"/>
-          <w:lang w:val="ru-RU"/>
         </w:rPr>
         <w:t xml:space="preserve"> для </w:t>
       </w:r>
@@ -1825,7 +1782,6 @@
         <w:rPr>
           <w:sz w:val="28"/>
           <w:szCs w:val="28"/>
-          <w:lang w:val="ru-RU"/>
         </w:rPr>
         <w:t>реалізації</w:t>
       </w:r>
@@ -1834,7 +1790,6 @@
         <w:rPr>
           <w:sz w:val="28"/>
           <w:szCs w:val="28"/>
-          <w:lang w:val="ru-RU"/>
         </w:rPr>
         <w:t xml:space="preserve"> </w:t>
       </w:r>
@@ -1843,7 +1798,6 @@
         <w:rPr>
           <w:sz w:val="28"/>
           <w:szCs w:val="28"/>
-          <w:lang w:val="ru-RU"/>
         </w:rPr>
         <w:t>зв'язку</w:t>
       </w:r>
@@ -1852,7 +1806,6 @@
         <w:rPr>
           <w:sz w:val="28"/>
           <w:szCs w:val="28"/>
-          <w:lang w:val="ru-RU"/>
         </w:rPr>
         <w:t xml:space="preserve"> </w:t>
       </w:r>
@@ -1861,7 +1814,6 @@
         <w:rPr>
           <w:sz w:val="28"/>
           <w:szCs w:val="28"/>
-          <w:lang w:val="ru-RU"/>
         </w:rPr>
         <w:t>багатодо</w:t>
       </w:r>
@@ -1870,7 +1822,6 @@
         <w:rPr>
           <w:sz w:val="28"/>
           <w:szCs w:val="28"/>
-          <w:lang w:val="ru-RU"/>
         </w:rPr>
         <w:t xml:space="preserve"> </w:t>
       </w:r>
@@ -1879,7 +1830,6 @@
         <w:rPr>
           <w:sz w:val="28"/>
           <w:szCs w:val="28"/>
-          <w:lang w:val="ru-RU"/>
         </w:rPr>
         <w:t>багатьох</w:t>
       </w:r>
@@ -1888,7 +1838,6 @@
         <w:rPr>
           <w:sz w:val="28"/>
           <w:szCs w:val="28"/>
-          <w:lang w:val="ru-RU"/>
         </w:rPr>
         <w:t xml:space="preserve">. Вона </w:t>
       </w:r>
@@ -1897,7 +1846,6 @@
         <w:rPr>
           <w:sz w:val="28"/>
           <w:szCs w:val="28"/>
-          <w:lang w:val="ru-RU"/>
         </w:rPr>
         <w:t>дозволяє</w:t>
       </w:r>
@@ -1906,7 +1854,6 @@
         <w:rPr>
           <w:sz w:val="28"/>
           <w:szCs w:val="28"/>
-          <w:lang w:val="ru-RU"/>
         </w:rPr>
         <w:t xml:space="preserve"> розбити один </w:t>
       </w:r>
@@ -1915,7 +1862,6 @@
         <w:rPr>
           <w:sz w:val="28"/>
           <w:szCs w:val="28"/>
-          <w:lang w:val="ru-RU"/>
         </w:rPr>
         <w:t>складний</w:t>
       </w:r>
@@ -1924,7 +1870,6 @@
         <w:rPr>
           <w:sz w:val="28"/>
           <w:szCs w:val="28"/>
-          <w:lang w:val="ru-RU"/>
         </w:rPr>
         <w:t xml:space="preserve"> </w:t>
       </w:r>
@@ -1933,7 +1878,6 @@
         <w:rPr>
           <w:sz w:val="28"/>
           <w:szCs w:val="28"/>
-          <w:lang w:val="ru-RU"/>
         </w:rPr>
         <w:t>зв'язок</w:t>
       </w:r>
@@ -1942,7 +1886,6 @@
         <w:rPr>
           <w:sz w:val="28"/>
           <w:szCs w:val="28"/>
-          <w:lang w:val="ru-RU"/>
         </w:rPr>
         <w:t xml:space="preserve"> на два </w:t>
       </w:r>
@@ -1951,7 +1894,6 @@
         <w:rPr>
           <w:sz w:val="28"/>
           <w:szCs w:val="28"/>
-          <w:lang w:val="ru-RU"/>
         </w:rPr>
         <w:t>простіші</w:t>
       </w:r>
@@ -1960,7 +1902,6 @@
         <w:rPr>
           <w:sz w:val="28"/>
           <w:szCs w:val="28"/>
-          <w:lang w:val="ru-RU"/>
         </w:rPr>
         <w:t xml:space="preserve"> </w:t>
       </w:r>
@@ -1969,7 +1910,6 @@
         <w:rPr>
           <w:sz w:val="28"/>
           <w:szCs w:val="28"/>
-          <w:lang w:val="ru-RU"/>
         </w:rPr>
         <w:t>зв'язки</w:t>
       </w:r>
@@ -1978,7 +1918,6 @@
         <w:rPr>
           <w:sz w:val="28"/>
           <w:szCs w:val="28"/>
-          <w:lang w:val="ru-RU"/>
         </w:rPr>
         <w:t xml:space="preserve"> один</w:t>
       </w:r>
@@ -1986,7 +1925,6 @@
         <w:rPr>
           <w:sz w:val="28"/>
           <w:szCs w:val="28"/>
-          <w:lang w:val="ru-RU"/>
         </w:rPr>
         <w:t xml:space="preserve"> </w:t>
       </w:r>
@@ -1994,7 +1932,6 @@
         <w:rPr>
           <w:sz w:val="28"/>
           <w:szCs w:val="28"/>
-          <w:lang w:val="ru-RU"/>
         </w:rPr>
         <w:t>до</w:t>
       </w:r>
@@ -2002,7 +1939,6 @@
         <w:rPr>
           <w:sz w:val="28"/>
           <w:szCs w:val="28"/>
-          <w:lang w:val="ru-RU"/>
         </w:rPr>
         <w:t xml:space="preserve"> </w:t>
       </w:r>
@@ -2011,7 +1947,6 @@
         <w:rPr>
           <w:sz w:val="28"/>
           <w:szCs w:val="28"/>
-          <w:lang w:val="ru-RU"/>
         </w:rPr>
         <w:t>багатьох</w:t>
       </w:r>
@@ -2020,7 +1955,6 @@
         <w:rPr>
           <w:sz w:val="28"/>
           <w:szCs w:val="28"/>
-          <w:lang w:val="ru-RU"/>
         </w:rPr>
         <w:t xml:space="preserve"> та </w:t>
       </w:r>
@@ -2029,7 +1963,6 @@
         <w:rPr>
           <w:sz w:val="28"/>
           <w:szCs w:val="28"/>
-          <w:lang w:val="ru-RU"/>
         </w:rPr>
         <w:t>зберігати</w:t>
       </w:r>
@@ -2038,7 +1971,6 @@
         <w:rPr>
           <w:sz w:val="28"/>
           <w:szCs w:val="28"/>
-          <w:lang w:val="ru-RU"/>
         </w:rPr>
         <w:t xml:space="preserve"> </w:t>
       </w:r>
@@ -2047,7 +1979,6 @@
         <w:rPr>
           <w:sz w:val="28"/>
           <w:szCs w:val="28"/>
-          <w:lang w:val="ru-RU"/>
         </w:rPr>
         <w:t>додаткові</w:t>
       </w:r>
@@ -2056,7 +1987,6 @@
         <w:rPr>
           <w:sz w:val="28"/>
           <w:szCs w:val="28"/>
-          <w:lang w:val="ru-RU"/>
         </w:rPr>
         <w:t xml:space="preserve"> </w:t>
       </w:r>
@@ -2065,7 +1995,6 @@
         <w:rPr>
           <w:sz w:val="28"/>
           <w:szCs w:val="28"/>
-          <w:lang w:val="ru-RU"/>
         </w:rPr>
         <w:t>дані</w:t>
       </w:r>
@@ -2074,7 +2003,6 @@
         <w:rPr>
           <w:sz w:val="28"/>
           <w:szCs w:val="28"/>
-          <w:lang w:val="ru-RU"/>
         </w:rPr>
         <w:t xml:space="preserve"> про </w:t>
       </w:r>
@@ -2083,7 +2011,6 @@
         <w:rPr>
           <w:sz w:val="28"/>
           <w:szCs w:val="28"/>
-          <w:lang w:val="ru-RU"/>
         </w:rPr>
         <w:t>цей</w:t>
       </w:r>
@@ -2092,7 +2019,6 @@
         <w:rPr>
           <w:sz w:val="28"/>
           <w:szCs w:val="28"/>
-          <w:lang w:val="ru-RU"/>
         </w:rPr>
         <w:t xml:space="preserve"> </w:t>
       </w:r>
@@ -2101,7 +2027,6 @@
         <w:rPr>
           <w:sz w:val="28"/>
           <w:szCs w:val="28"/>
-          <w:lang w:val="ru-RU"/>
         </w:rPr>
         <w:t>зв'язок</w:t>
       </w:r>
@@ -2131,32 +2056,55 @@
         <w:rPr>
           <w:sz w:val="28"/>
           <w:szCs w:val="28"/>
-          <w:lang w:val="ru-RU"/>
-        </w:rPr>
-      </w:pPr>
-      <w:r>
-        <w:rPr>
-          <w:sz w:val="28"/>
-          <w:szCs w:val="28"/>
-          <w:lang w:val="ru-RU"/>
-        </w:rPr>
-        <w:t xml:space="preserve">2. Дайте </w:t>
-      </w:r>
-      <w:proofErr w:type="spellStart"/>
-      <w:r>
-        <w:rPr>
-          <w:sz w:val="28"/>
-          <w:szCs w:val="28"/>
-          <w:lang w:val="ru-RU"/>
-        </w:rPr>
-        <w:t>визначення</w:t>
-      </w:r>
-      <w:proofErr w:type="spellEnd"/>
-      <w:r>
-        <w:rPr>
-          <w:sz w:val="28"/>
-          <w:szCs w:val="28"/>
-          <w:lang w:val="ru-RU"/>
+          <w:lang w:val="uk-UA"/>
+        </w:rPr>
+      </w:pPr>
+      <w:r>
+        <w:rPr>
+          <w:sz w:val="28"/>
+          <w:szCs w:val="28"/>
+          <w:lang w:val="uk-UA"/>
+        </w:rPr>
+        <w:t>2. Дайте визначення поняттям: ідентифікуючі зв’язки, неідентифікуючі зв’язки, рекурсивні зв'язки.</w:t>
+      </w:r>
+    </w:p>
+    <w:p>
+      <w:pPr>
+        <w:spacing w:after="0"/>
+        <w:rPr>
+          <w:sz w:val="28"/>
+          <w:szCs w:val="28"/>
+        </w:rPr>
+      </w:pPr>
+      <w:r>
+        <w:rPr>
+          <w:sz w:val="28"/>
+          <w:szCs w:val="28"/>
+          <w:lang w:val="uk-UA"/>
+        </w:rPr>
+        <w:t xml:space="preserve">– </w:t>
+      </w:r>
+      <w:r>
+        <w:rPr>
+          <w:sz w:val="28"/>
+          <w:szCs w:val="28"/>
+          <w:lang w:val="uk-UA"/>
+        </w:rPr>
+        <w:t xml:space="preserve">Ідентифікуючі зв’язки – це зв'язки, за яких дочірня сутність повністю залежить від батьківської Неідентифікуючі зв’язки – це зв'язки, за яких дочірня сутність може існувати самостійно. </w:t>
+      </w:r>
+      <w:proofErr w:type="spellStart"/>
+      <w:r>
+        <w:rPr>
+          <w:sz w:val="28"/>
+          <w:szCs w:val="28"/>
+        </w:rPr>
+        <w:t>Рекурсивні</w:t>
+      </w:r>
+      <w:proofErr w:type="spellEnd"/>
+      <w:r>
+        <w:rPr>
+          <w:sz w:val="28"/>
+          <w:szCs w:val="28"/>
         </w:rPr>
         <w:t xml:space="preserve"> </w:t>
       </w:r>
@@ -2165,70 +2113,28 @@
         <w:rPr>
           <w:sz w:val="28"/>
           <w:szCs w:val="28"/>
-          <w:lang w:val="ru-RU"/>
-        </w:rPr>
-        <w:t>поняттям</w:t>
-      </w:r>
-      <w:proofErr w:type="spellEnd"/>
-      <w:r>
-        <w:rPr>
-          <w:sz w:val="28"/>
-          <w:szCs w:val="28"/>
-          <w:lang w:val="ru-RU"/>
-        </w:rPr>
-        <w:t xml:space="preserve">: </w:t>
-      </w:r>
-      <w:proofErr w:type="spellStart"/>
-      <w:r>
-        <w:rPr>
-          <w:sz w:val="28"/>
-          <w:szCs w:val="28"/>
-          <w:lang w:val="ru-RU"/>
-        </w:rPr>
-        <w:t>ідентифікуючі</w:t>
-      </w:r>
-      <w:proofErr w:type="spellEnd"/>
-      <w:r>
-        <w:rPr>
-          <w:sz w:val="28"/>
-          <w:szCs w:val="28"/>
-          <w:lang w:val="ru-RU"/>
+        </w:rPr>
+        <w:t>зв'язки</w:t>
+      </w:r>
+      <w:proofErr w:type="spellEnd"/>
+      <w:r>
+        <w:rPr>
+          <w:sz w:val="28"/>
+          <w:szCs w:val="28"/>
         </w:rPr>
         <w:t xml:space="preserve"> </w:t>
       </w:r>
-      <w:proofErr w:type="spellStart"/>
-      <w:r>
-        <w:rPr>
-          <w:sz w:val="28"/>
-          <w:szCs w:val="28"/>
-          <w:lang w:val="ru-RU"/>
-        </w:rPr>
-        <w:t>зв’язки</w:t>
-      </w:r>
-      <w:proofErr w:type="spellEnd"/>
-      <w:r>
-        <w:rPr>
-          <w:sz w:val="28"/>
-          <w:szCs w:val="28"/>
-          <w:lang w:val="ru-RU"/>
-        </w:rPr>
-        <w:t xml:space="preserve">, </w:t>
-      </w:r>
-      <w:proofErr w:type="spellStart"/>
-      <w:r>
-        <w:rPr>
-          <w:sz w:val="28"/>
-          <w:szCs w:val="28"/>
-          <w:lang w:val="ru-RU"/>
-        </w:rPr>
-        <w:t>неідентифікуючі</w:t>
-      </w:r>
-      <w:proofErr w:type="spellEnd"/>
-      <w:r>
-        <w:rPr>
-          <w:sz w:val="28"/>
-          <w:szCs w:val="28"/>
-          <w:lang w:val="ru-RU"/>
+      <w:r>
+        <w:rPr>
+          <w:sz w:val="28"/>
+          <w:szCs w:val="28"/>
+        </w:rPr>
+        <w:t>–</w:t>
+      </w:r>
+      <w:r>
+        <w:rPr>
+          <w:sz w:val="28"/>
+          <w:szCs w:val="28"/>
         </w:rPr>
         <w:t xml:space="preserve"> </w:t>
       </w:r>
@@ -2237,34 +2143,14 @@
         <w:rPr>
           <w:sz w:val="28"/>
           <w:szCs w:val="28"/>
-          <w:lang w:val="ru-RU"/>
-        </w:rPr>
-        <w:t>зв’язки</w:t>
-      </w:r>
-      <w:proofErr w:type="spellEnd"/>
-      <w:r>
-        <w:rPr>
-          <w:sz w:val="28"/>
-          <w:szCs w:val="28"/>
-          <w:lang w:val="ru-RU"/>
-        </w:rPr>
-        <w:t xml:space="preserve">, </w:t>
-      </w:r>
-      <w:proofErr w:type="spellStart"/>
-      <w:r>
-        <w:rPr>
-          <w:sz w:val="28"/>
-          <w:szCs w:val="28"/>
-          <w:lang w:val="ru-RU"/>
-        </w:rPr>
-        <w:t>рекурсивні</w:t>
-      </w:r>
-      <w:proofErr w:type="spellEnd"/>
-      <w:r>
-        <w:rPr>
-          <w:sz w:val="28"/>
-          <w:szCs w:val="28"/>
-          <w:lang w:val="ru-RU"/>
+        </w:rPr>
+        <w:t>це</w:t>
+      </w:r>
+      <w:proofErr w:type="spellEnd"/>
+      <w:r>
+        <w:rPr>
+          <w:sz w:val="28"/>
+          <w:szCs w:val="28"/>
         </w:rPr>
         <w:t xml:space="preserve"> </w:t>
       </w:r>
@@ -2273,7 +2159,6 @@
         <w:rPr>
           <w:sz w:val="28"/>
           <w:szCs w:val="28"/>
-          <w:lang w:val="ru-RU"/>
         </w:rPr>
         <w:t>зв'язки</w:t>
       </w:r>
@@ -2282,43 +2167,6 @@
         <w:rPr>
           <w:sz w:val="28"/>
           <w:szCs w:val="28"/>
-          <w:lang w:val="ru-RU"/>
-        </w:rPr>
-        <w:t>.</w:t>
-      </w:r>
-    </w:p>
-    <w:p>
-      <w:pPr>
-        <w:spacing w:after="0"/>
-        <w:rPr>
-          <w:sz w:val="28"/>
-          <w:szCs w:val="28"/>
-          <w:lang w:val="ru-RU"/>
-        </w:rPr>
-      </w:pPr>
-      <w:r>
-        <w:rPr>
-          <w:sz w:val="28"/>
-          <w:szCs w:val="28"/>
-          <w:lang w:val="ru-RU"/>
-        </w:rPr>
-        <w:t xml:space="preserve">– </w:t>
-      </w:r>
-      <w:proofErr w:type="spellStart"/>
-      <w:r>
-        <w:rPr>
-          <w:sz w:val="28"/>
-          <w:szCs w:val="28"/>
-          <w:lang w:val="ru-RU"/>
-        </w:rPr>
-        <w:t>Ідентифікуючі</w:t>
-      </w:r>
-      <w:proofErr w:type="spellEnd"/>
-      <w:r>
-        <w:rPr>
-          <w:sz w:val="28"/>
-          <w:szCs w:val="28"/>
-          <w:lang w:val="ru-RU"/>
         </w:rPr>
         <w:t xml:space="preserve"> </w:t>
       </w:r>
@@ -2327,469 +2175,6 @@
         <w:rPr>
           <w:sz w:val="28"/>
           <w:szCs w:val="28"/>
-          <w:lang w:val="ru-RU"/>
-        </w:rPr>
-        <w:t>зв’язки</w:t>
-      </w:r>
-      <w:proofErr w:type="spellEnd"/>
-      <w:r>
-        <w:rPr>
-          <w:sz w:val="28"/>
-          <w:szCs w:val="28"/>
-          <w:lang w:val="ru-RU"/>
-        </w:rPr>
-        <w:t xml:space="preserve"> </w:t>
-      </w:r>
-      <w:r>
-        <w:rPr>
-          <w:sz w:val="28"/>
-          <w:szCs w:val="28"/>
-          <w:lang w:val="ru-RU"/>
-        </w:rPr>
-        <w:t>–</w:t>
-      </w:r>
-      <w:r>
-        <w:rPr>
-          <w:sz w:val="28"/>
-          <w:szCs w:val="28"/>
-          <w:lang w:val="ru-RU"/>
-        </w:rPr>
-        <w:t xml:space="preserve"> це </w:t>
-      </w:r>
-      <w:proofErr w:type="spellStart"/>
-      <w:r>
-        <w:rPr>
-          <w:sz w:val="28"/>
-          <w:szCs w:val="28"/>
-          <w:lang w:val="ru-RU"/>
-        </w:rPr>
-        <w:t>зв'язки</w:t>
-      </w:r>
-      <w:proofErr w:type="spellEnd"/>
-      <w:r>
-        <w:rPr>
-          <w:sz w:val="28"/>
-          <w:szCs w:val="28"/>
-          <w:lang w:val="ru-RU"/>
-        </w:rPr>
-        <w:t xml:space="preserve">, за </w:t>
-      </w:r>
-      <w:proofErr w:type="spellStart"/>
-      <w:r>
-        <w:rPr>
-          <w:sz w:val="28"/>
-          <w:szCs w:val="28"/>
-          <w:lang w:val="ru-RU"/>
-        </w:rPr>
-        <w:t>яких</w:t>
-      </w:r>
-      <w:proofErr w:type="spellEnd"/>
-      <w:r>
-        <w:rPr>
-          <w:sz w:val="28"/>
-          <w:szCs w:val="28"/>
-          <w:lang w:val="ru-RU"/>
-        </w:rPr>
-        <w:t xml:space="preserve"> </w:t>
-      </w:r>
-      <w:proofErr w:type="spellStart"/>
-      <w:r>
-        <w:rPr>
-          <w:sz w:val="28"/>
-          <w:szCs w:val="28"/>
-          <w:lang w:val="ru-RU"/>
-        </w:rPr>
-        <w:t>дочірня</w:t>
-      </w:r>
-      <w:proofErr w:type="spellEnd"/>
-      <w:r>
-        <w:rPr>
-          <w:sz w:val="28"/>
-          <w:szCs w:val="28"/>
-          <w:lang w:val="ru-RU"/>
-        </w:rPr>
-        <w:t xml:space="preserve"> </w:t>
-      </w:r>
-      <w:proofErr w:type="spellStart"/>
-      <w:r>
-        <w:rPr>
-          <w:sz w:val="28"/>
-          <w:szCs w:val="28"/>
-          <w:lang w:val="ru-RU"/>
-        </w:rPr>
-        <w:t>сутність</w:t>
-      </w:r>
-      <w:proofErr w:type="spellEnd"/>
-      <w:r>
-        <w:rPr>
-          <w:sz w:val="28"/>
-          <w:szCs w:val="28"/>
-          <w:lang w:val="ru-RU"/>
-        </w:rPr>
-        <w:t xml:space="preserve"> </w:t>
-      </w:r>
-      <w:proofErr w:type="spellStart"/>
-      <w:r>
-        <w:rPr>
-          <w:sz w:val="28"/>
-          <w:szCs w:val="28"/>
-          <w:lang w:val="ru-RU"/>
-        </w:rPr>
-        <w:t>повністю</w:t>
-      </w:r>
-      <w:proofErr w:type="spellEnd"/>
-      <w:r>
-        <w:rPr>
-          <w:sz w:val="28"/>
-          <w:szCs w:val="28"/>
-          <w:lang w:val="ru-RU"/>
-        </w:rPr>
-        <w:t xml:space="preserve"> </w:t>
-      </w:r>
-      <w:proofErr w:type="spellStart"/>
-      <w:r>
-        <w:rPr>
-          <w:sz w:val="28"/>
-          <w:szCs w:val="28"/>
-          <w:lang w:val="ru-RU"/>
-        </w:rPr>
-        <w:t>залежить</w:t>
-      </w:r>
-      <w:proofErr w:type="spellEnd"/>
-      <w:r>
-        <w:rPr>
-          <w:sz w:val="28"/>
-          <w:szCs w:val="28"/>
-          <w:lang w:val="ru-RU"/>
-        </w:rPr>
-        <w:t xml:space="preserve"> </w:t>
-      </w:r>
-      <w:proofErr w:type="spellStart"/>
-      <w:r>
-        <w:rPr>
-          <w:sz w:val="28"/>
-          <w:szCs w:val="28"/>
-          <w:lang w:val="ru-RU"/>
-        </w:rPr>
-        <w:t>від</w:t>
-      </w:r>
-      <w:proofErr w:type="spellEnd"/>
-      <w:r>
-        <w:rPr>
-          <w:sz w:val="28"/>
-          <w:szCs w:val="28"/>
-          <w:lang w:val="ru-RU"/>
-        </w:rPr>
-        <w:t xml:space="preserve"> </w:t>
-      </w:r>
-      <w:proofErr w:type="spellStart"/>
-      <w:r>
-        <w:rPr>
-          <w:sz w:val="28"/>
-          <w:szCs w:val="28"/>
-          <w:lang w:val="ru-RU"/>
-        </w:rPr>
-        <w:t>батьківської</w:t>
-      </w:r>
-      <w:proofErr w:type="spellEnd"/>
-      <w:r>
-        <w:rPr>
-          <w:sz w:val="28"/>
-          <w:szCs w:val="28"/>
-          <w:lang w:val="ru-RU"/>
-        </w:rPr>
-        <w:t xml:space="preserve"> </w:t>
-      </w:r>
-      <w:proofErr w:type="spellStart"/>
-      <w:r>
-        <w:rPr>
-          <w:sz w:val="28"/>
-          <w:szCs w:val="28"/>
-          <w:lang w:val="ru-RU"/>
-        </w:rPr>
-        <w:t>Неідентифікуючі</w:t>
-      </w:r>
-      <w:proofErr w:type="spellEnd"/>
-      <w:r>
-        <w:rPr>
-          <w:sz w:val="28"/>
-          <w:szCs w:val="28"/>
-          <w:lang w:val="ru-RU"/>
-        </w:rPr>
-        <w:t xml:space="preserve"> </w:t>
-      </w:r>
-      <w:proofErr w:type="spellStart"/>
-      <w:r>
-        <w:rPr>
-          <w:sz w:val="28"/>
-          <w:szCs w:val="28"/>
-          <w:lang w:val="ru-RU"/>
-        </w:rPr>
-        <w:t>зв’язки</w:t>
-      </w:r>
-      <w:proofErr w:type="spellEnd"/>
-      <w:r>
-        <w:rPr>
-          <w:sz w:val="28"/>
-          <w:szCs w:val="28"/>
-          <w:lang w:val="ru-RU"/>
-        </w:rPr>
-        <w:t xml:space="preserve"> </w:t>
-      </w:r>
-      <w:r>
-        <w:rPr>
-          <w:sz w:val="28"/>
-          <w:szCs w:val="28"/>
-          <w:lang w:val="ru-RU"/>
-        </w:rPr>
-        <w:t>–</w:t>
-      </w:r>
-      <w:r>
-        <w:rPr>
-          <w:sz w:val="28"/>
-          <w:szCs w:val="28"/>
-          <w:lang w:val="ru-RU"/>
-        </w:rPr>
-        <w:t xml:space="preserve"> </w:t>
-      </w:r>
-      <w:proofErr w:type="spellStart"/>
-      <w:r>
-        <w:rPr>
-          <w:sz w:val="28"/>
-          <w:szCs w:val="28"/>
-          <w:lang w:val="ru-RU"/>
-        </w:rPr>
-        <w:t>це</w:t>
-      </w:r>
-      <w:proofErr w:type="spellEnd"/>
-      <w:r>
-        <w:rPr>
-          <w:sz w:val="28"/>
-          <w:szCs w:val="28"/>
-          <w:lang w:val="ru-RU"/>
-        </w:rPr>
-        <w:t xml:space="preserve"> </w:t>
-      </w:r>
-      <w:proofErr w:type="spellStart"/>
-      <w:r>
-        <w:rPr>
-          <w:sz w:val="28"/>
-          <w:szCs w:val="28"/>
-          <w:lang w:val="ru-RU"/>
-        </w:rPr>
-        <w:t>зв'язки</w:t>
-      </w:r>
-      <w:proofErr w:type="spellEnd"/>
-      <w:r>
-        <w:rPr>
-          <w:sz w:val="28"/>
-          <w:szCs w:val="28"/>
-          <w:lang w:val="ru-RU"/>
-        </w:rPr>
-        <w:t xml:space="preserve">, за </w:t>
-      </w:r>
-      <w:proofErr w:type="spellStart"/>
-      <w:r>
-        <w:rPr>
-          <w:sz w:val="28"/>
-          <w:szCs w:val="28"/>
-          <w:lang w:val="ru-RU"/>
-        </w:rPr>
-        <w:t>яких</w:t>
-      </w:r>
-      <w:proofErr w:type="spellEnd"/>
-      <w:r>
-        <w:rPr>
-          <w:sz w:val="28"/>
-          <w:szCs w:val="28"/>
-          <w:lang w:val="ru-RU"/>
-        </w:rPr>
-        <w:t xml:space="preserve"> </w:t>
-      </w:r>
-      <w:proofErr w:type="spellStart"/>
-      <w:r>
-        <w:rPr>
-          <w:sz w:val="28"/>
-          <w:szCs w:val="28"/>
-          <w:lang w:val="ru-RU"/>
-        </w:rPr>
-        <w:t>дочірня</w:t>
-      </w:r>
-      <w:proofErr w:type="spellEnd"/>
-      <w:r>
-        <w:rPr>
-          <w:sz w:val="28"/>
-          <w:szCs w:val="28"/>
-          <w:lang w:val="ru-RU"/>
-        </w:rPr>
-        <w:t xml:space="preserve"> </w:t>
-      </w:r>
-      <w:proofErr w:type="spellStart"/>
-      <w:r>
-        <w:rPr>
-          <w:sz w:val="28"/>
-          <w:szCs w:val="28"/>
-          <w:lang w:val="ru-RU"/>
-        </w:rPr>
-        <w:t>сутність</w:t>
-      </w:r>
-      <w:proofErr w:type="spellEnd"/>
-      <w:r>
-        <w:rPr>
-          <w:sz w:val="28"/>
-          <w:szCs w:val="28"/>
-          <w:lang w:val="ru-RU"/>
-        </w:rPr>
-        <w:t xml:space="preserve"> </w:t>
-      </w:r>
-      <w:proofErr w:type="spellStart"/>
-      <w:r>
-        <w:rPr>
-          <w:sz w:val="28"/>
-          <w:szCs w:val="28"/>
-          <w:lang w:val="ru-RU"/>
-        </w:rPr>
-        <w:t>може</w:t>
-      </w:r>
-      <w:proofErr w:type="spellEnd"/>
-      <w:r>
-        <w:rPr>
-          <w:sz w:val="28"/>
-          <w:szCs w:val="28"/>
-          <w:lang w:val="ru-RU"/>
-        </w:rPr>
-        <w:t xml:space="preserve"> </w:t>
-      </w:r>
-      <w:proofErr w:type="spellStart"/>
-      <w:r>
-        <w:rPr>
-          <w:sz w:val="28"/>
-          <w:szCs w:val="28"/>
-          <w:lang w:val="ru-RU"/>
-        </w:rPr>
-        <w:t>існувати</w:t>
-      </w:r>
-      <w:proofErr w:type="spellEnd"/>
-      <w:r>
-        <w:rPr>
-          <w:sz w:val="28"/>
-          <w:szCs w:val="28"/>
-          <w:lang w:val="ru-RU"/>
-        </w:rPr>
-        <w:t xml:space="preserve"> </w:t>
-      </w:r>
-      <w:proofErr w:type="spellStart"/>
-      <w:r>
-        <w:rPr>
-          <w:sz w:val="28"/>
-          <w:szCs w:val="28"/>
-          <w:lang w:val="ru-RU"/>
-        </w:rPr>
-        <w:t>самостійно</w:t>
-      </w:r>
-      <w:proofErr w:type="spellEnd"/>
-      <w:r>
-        <w:rPr>
-          <w:sz w:val="28"/>
-          <w:szCs w:val="28"/>
-          <w:lang w:val="ru-RU"/>
-        </w:rPr>
-        <w:t xml:space="preserve">. </w:t>
-      </w:r>
-      <w:proofErr w:type="spellStart"/>
-      <w:r>
-        <w:rPr>
-          <w:sz w:val="28"/>
-          <w:szCs w:val="28"/>
-          <w:lang w:val="ru-RU"/>
-        </w:rPr>
-        <w:t>Рекурсивні</w:t>
-      </w:r>
-      <w:proofErr w:type="spellEnd"/>
-      <w:r>
-        <w:rPr>
-          <w:sz w:val="28"/>
-          <w:szCs w:val="28"/>
-          <w:lang w:val="ru-RU"/>
-        </w:rPr>
-        <w:t xml:space="preserve"> </w:t>
-      </w:r>
-      <w:proofErr w:type="spellStart"/>
-      <w:r>
-        <w:rPr>
-          <w:sz w:val="28"/>
-          <w:szCs w:val="28"/>
-          <w:lang w:val="ru-RU"/>
-        </w:rPr>
-        <w:t>зв'язки</w:t>
-      </w:r>
-      <w:proofErr w:type="spellEnd"/>
-      <w:r>
-        <w:rPr>
-          <w:sz w:val="28"/>
-          <w:szCs w:val="28"/>
-          <w:lang w:val="ru-RU"/>
-        </w:rPr>
-        <w:t xml:space="preserve"> </w:t>
-      </w:r>
-      <w:r>
-        <w:rPr>
-          <w:sz w:val="28"/>
-          <w:szCs w:val="28"/>
-          <w:lang w:val="ru-RU"/>
-        </w:rPr>
-        <w:t>–</w:t>
-      </w:r>
-      <w:r>
-        <w:rPr>
-          <w:sz w:val="28"/>
-          <w:szCs w:val="28"/>
-          <w:lang w:val="ru-RU"/>
-        </w:rPr>
-        <w:t xml:space="preserve"> ц</w:t>
-      </w:r>
-      <w:proofErr w:type="spellStart"/>
-      <w:r>
-        <w:rPr>
-          <w:sz w:val="28"/>
-          <w:szCs w:val="28"/>
-          <w:lang w:val="ru-RU"/>
-        </w:rPr>
-        <w:t>е</w:t>
-      </w:r>
-      <w:proofErr w:type="spellEnd"/>
-      <w:r>
-        <w:rPr>
-          <w:sz w:val="28"/>
-          <w:szCs w:val="28"/>
-          <w:lang w:val="ru-RU"/>
-        </w:rPr>
-        <w:t xml:space="preserve"> </w:t>
-      </w:r>
-      <w:proofErr w:type="spellStart"/>
-      <w:r>
-        <w:rPr>
-          <w:sz w:val="28"/>
-          <w:szCs w:val="28"/>
-          <w:lang w:val="ru-RU"/>
-        </w:rPr>
-        <w:t>зв'язки</w:t>
-      </w:r>
-      <w:proofErr w:type="spellEnd"/>
-      <w:r>
-        <w:rPr>
-          <w:sz w:val="28"/>
-          <w:szCs w:val="28"/>
-          <w:lang w:val="ru-RU"/>
-        </w:rPr>
-        <w:t xml:space="preserve"> </w:t>
-      </w:r>
-      <w:proofErr w:type="spellStart"/>
-      <w:r>
-        <w:rPr>
-          <w:sz w:val="28"/>
-          <w:szCs w:val="28"/>
-          <w:lang w:val="ru-RU"/>
         </w:rPr>
         <w:t>сутності</w:t>
       </w:r>
@@ -2798,7 +2183,6 @@
         <w:rPr>
           <w:sz w:val="28"/>
           <w:szCs w:val="28"/>
-          <w:lang w:val="ru-RU"/>
         </w:rPr>
         <w:t xml:space="preserve"> з самою собою </w:t>
       </w:r>
@@ -2822,7 +2206,7 @@
         <w:kern w:val="2"/>
         <w:sz w:val="24"/>
         <w:szCs w:val="24"/>
-        <w:lang w:eastAsia="en-US" w:bidi="ar-SA"/>
+        <w:lang w:val="ru-RU" w:eastAsia="en-US" w:bidi="ar-SA"/>
         <w14:ligatures w14:val="standardContextual"/>
       </w:rPr>
     </w:rPrDefault>

</xml_diff>